<commit_message>
Este primer avance tiene un formulario de registro que permite registrar un usuario y validad si este existe o no. Templates y statics debidamente configurados
</commit_message>
<xml_diff>
--- a/GIT.docx
+++ b/GIT.docx
@@ -4166,17 +4166,7 @@
           <w:szCs w:val="20"/>
           <w:lang w:eastAsia="es-CR"/>
         </w:rPr>
-        <w:t>"</w:t>
-      </w:r>
-      <w:r>
-        <w:rPr>
-          <w:rFonts w:ascii="Segoe UI" w:eastAsia="Times New Roman" w:hAnsi="Segoe UI" w:cs="Segoe UI"/>
-          <w:color w:val="BFBFBF" w:themeColor="background1" w:themeShade="BF"/>
-          <w:sz w:val="20"/>
-          <w:szCs w:val="20"/>
-          <w:lang w:eastAsia="es-CR"/>
-        </w:rPr>
-        <w:t xml:space="preserve"> </w:t>
+        <w:t xml:space="preserve">" </w:t>
       </w:r>
       <w:proofErr w:type="spellStart"/>
       <w:r>
@@ -5239,19 +5229,7 @@
           <w:szCs w:val="20"/>
           <w:lang w:eastAsia="es-CR"/>
         </w:rPr>
-        <w:t xml:space="preserve"> </w:t>
-      </w:r>
-      <w:bookmarkStart w:id="0" w:name="_GoBack"/>
-      <w:bookmarkEnd w:id="0"/>
-      <w:r>
-        <w:rPr>
-          <w:rFonts w:ascii="Segoe UI" w:eastAsia="Times New Roman" w:hAnsi="Segoe UI" w:cs="Segoe UI"/>
-          <w:color w:val="BFBFBF" w:themeColor="background1" w:themeShade="BF"/>
-          <w:sz w:val="20"/>
-          <w:szCs w:val="20"/>
-          <w:lang w:eastAsia="es-CR"/>
-        </w:rPr>
-        <w:t>t</w:t>
+        <w:t xml:space="preserve"> t</w:t>
       </w:r>
       <w:r>
         <w:rPr>
@@ -5998,8 +5976,164 @@
         <w:rPr>
           <w:rFonts w:ascii="Segoe UI" w:hAnsi="Segoe UI" w:cs="Segoe UI"/>
         </w:rPr>
-        <w:t xml:space="preserve"> https://github.com/kerm1977/FLASK.gi</w:t>
-      </w:r>
+        <w:t xml:space="preserve"> </w:t>
+      </w:r>
+      <w:hyperlink r:id="rId10" w:history="1">
+        <w:r>
+          <w:rPr>
+            <w:rStyle w:val="Hipervnculo"/>
+            <w:rFonts w:ascii="Segoe UI" w:hAnsi="Segoe UI" w:cs="Segoe UI"/>
+          </w:rPr>
+          <w:t>https://github.com/kerm1977/FLASK.gi</w:t>
+        </w:r>
+      </w:hyperlink>
+    </w:p>
+    <w:p>
+      <w:pPr>
+        <w:rPr>
+          <w:rFonts w:ascii="Segoe UI" w:eastAsia="Times New Roman" w:hAnsi="Segoe UI" w:cs="Segoe UI"/>
+          <w:sz w:val="20"/>
+          <w:szCs w:val="20"/>
+          <w:lang w:eastAsia="es-CR"/>
+        </w:rPr>
+      </w:pPr>
+      <w:r>
+        <w:rPr>
+          <w:rFonts w:ascii="Segoe UI" w:hAnsi="Segoe UI" w:cs="Segoe UI"/>
+        </w:rPr>
+        <w:br w:type="page"/>
+      </w:r>
+    </w:p>
+    <w:p>
+      <w:pPr>
+        <w:pStyle w:val="HTMLconformatoprevio"/>
+        <w:rPr>
+          <w:rFonts w:ascii="Segoe UI" w:hAnsi="Segoe UI" w:cs="Segoe UI"/>
+        </w:rPr>
+      </w:pPr>
+      <w:r>
+        <w:rPr>
+          <w:rFonts w:ascii="Segoe UI" w:hAnsi="Segoe UI" w:cs="Segoe UI"/>
+        </w:rPr>
+        <w:lastRenderedPageBreak/>
+        <w:t xml:space="preserve">Crear una carpeta llamarla </w:t>
+      </w:r>
+      <w:proofErr w:type="spellStart"/>
+      <w:r>
+        <w:rPr>
+          <w:rFonts w:ascii="Segoe UI" w:hAnsi="Segoe UI" w:cs="Segoe UI"/>
+          <w:b/>
+          <w:i/>
+        </w:rPr>
+        <w:t>djangoApp</w:t>
+      </w:r>
+      <w:proofErr w:type="spellEnd"/>
+      <w:r>
+        <w:rPr>
+          <w:rFonts w:ascii="Segoe UI" w:hAnsi="Segoe UI" w:cs="Segoe UI"/>
+        </w:rPr>
+        <w:t xml:space="preserve"> y dentro de esta </w:t>
+      </w:r>
+      <w:r>
+        <w:rPr>
+          <w:rFonts w:ascii="Segoe UI" w:hAnsi="Segoe UI" w:cs="Segoe UI"/>
+          <w:b/>
+          <w:i/>
+        </w:rPr>
+        <w:t xml:space="preserve">inicializar </w:t>
+      </w:r>
+      <w:proofErr w:type="spellStart"/>
+      <w:r>
+        <w:rPr>
+          <w:rFonts w:ascii="Segoe UI" w:hAnsi="Segoe UI" w:cs="Segoe UI"/>
+          <w:b/>
+          <w:i/>
+        </w:rPr>
+        <w:t>git</w:t>
+      </w:r>
+      <w:proofErr w:type="spellEnd"/>
+      <w:r>
+        <w:rPr>
+          <w:rFonts w:ascii="Segoe UI" w:hAnsi="Segoe UI" w:cs="Segoe UI"/>
+        </w:rPr>
+        <w:t xml:space="preserve"> para luego</w:t>
+      </w:r>
+      <w:r>
+        <w:rPr>
+          <w:rFonts w:ascii="Segoe UI" w:hAnsi="Segoe UI" w:cs="Segoe UI"/>
+        </w:rPr>
+        <w:t xml:space="preserve"> </w:t>
+      </w:r>
+      <w:r>
+        <w:rPr>
+          <w:rFonts w:ascii="Segoe UI" w:hAnsi="Segoe UI" w:cs="Segoe UI"/>
+          <w:b/>
+          <w:i/>
+        </w:rPr>
+        <w:t xml:space="preserve">instalar el </w:t>
+      </w:r>
+      <w:proofErr w:type="spellStart"/>
+      <w:r>
+        <w:rPr>
+          <w:rFonts w:ascii="Segoe UI" w:hAnsi="Segoe UI" w:cs="Segoe UI"/>
+          <w:b/>
+          <w:i/>
+        </w:rPr>
+        <w:t>env</w:t>
+      </w:r>
+      <w:proofErr w:type="spellEnd"/>
+      <w:r>
+        <w:rPr>
+          <w:rFonts w:ascii="Segoe UI" w:hAnsi="Segoe UI" w:cs="Segoe UI"/>
+        </w:rPr>
+        <w:t xml:space="preserve"> dentro de esta y consultar la versión para ver que todo está bien con  </w:t>
+      </w:r>
+      <w:proofErr w:type="spellStart"/>
+      <w:r>
+        <w:rPr>
+          <w:rFonts w:ascii="Segoe UI" w:hAnsi="Segoe UI" w:cs="Segoe UI"/>
+          <w:b/>
+          <w:i/>
+        </w:rPr>
+        <w:t>python</w:t>
+      </w:r>
+      <w:proofErr w:type="spellEnd"/>
+      <w:r>
+        <w:rPr>
+          <w:rFonts w:ascii="Segoe UI" w:hAnsi="Segoe UI" w:cs="Segoe UI"/>
+          <w:b/>
+          <w:i/>
+        </w:rPr>
+        <w:t xml:space="preserve"> -m </w:t>
+      </w:r>
+      <w:proofErr w:type="spellStart"/>
+      <w:r>
+        <w:rPr>
+          <w:rFonts w:ascii="Segoe UI" w:hAnsi="Segoe UI" w:cs="Segoe UI"/>
+          <w:b/>
+          <w:i/>
+        </w:rPr>
+        <w:t>django</w:t>
+      </w:r>
+      <w:proofErr w:type="spellEnd"/>
+      <w:r>
+        <w:rPr>
+          <w:rFonts w:ascii="Segoe UI" w:hAnsi="Segoe UI" w:cs="Segoe UI"/>
+          <w:b/>
+          <w:i/>
+        </w:rPr>
+        <w:t xml:space="preserve"> --</w:t>
+      </w:r>
+      <w:proofErr w:type="spellStart"/>
+      <w:r>
+        <w:rPr>
+          <w:rFonts w:ascii="Segoe UI" w:hAnsi="Segoe UI" w:cs="Segoe UI"/>
+          <w:b/>
+          <w:i/>
+        </w:rPr>
+        <w:t>version</w:t>
+      </w:r>
+      <w:proofErr w:type="spellEnd"/>
     </w:p>
     <w:p>
       <w:pPr>
@@ -6007,26 +6141,8 @@
         <w:jc w:val="both"/>
         <w:rPr>
           <w:rFonts w:ascii="Segoe UI" w:hAnsi="Segoe UI" w:cs="Segoe UI"/>
-          <w:sz w:val="20"/>
-          <w:lang w:val="es-ES"/>
-        </w:rPr>
-      </w:pPr>
-      <w:r>
-        <w:rPr>
-          <w:rFonts w:ascii="Segoe UI" w:hAnsi="Segoe UI" w:cs="Segoe UI"/>
-          <w:sz w:val="20"/>
-          <w:lang w:val="es-ES"/>
-        </w:rPr>
-        <w:tab/>
-      </w:r>
-      <w:r>
-        <w:rPr>
-          <w:rFonts w:ascii="Segoe UI" w:hAnsi="Segoe UI" w:cs="Segoe UI"/>
-          <w:sz w:val="20"/>
-          <w:lang w:val="es-ES"/>
-        </w:rPr>
-        <w:tab/>
-      </w:r>
+        </w:rPr>
+      </w:pPr>
     </w:p>
     <w:p>
       <w:pPr>
@@ -6034,9 +6150,1268 @@
         <w:jc w:val="both"/>
         <w:rPr>
           <w:rFonts w:ascii="Segoe UI" w:hAnsi="Segoe UI" w:cs="Segoe UI"/>
+        </w:rPr>
+      </w:pPr>
+      <w:r>
+        <w:rPr>
+          <w:rFonts w:ascii="Segoe UI" w:hAnsi="Segoe UI" w:cs="Segoe UI"/>
+        </w:rPr>
+        <w:t>Un</w:t>
+      </w:r>
+      <w:r>
+        <w:rPr>
+          <w:rFonts w:ascii="Segoe UI" w:hAnsi="Segoe UI" w:cs="Segoe UI"/>
+        </w:rPr>
+        <w:t xml:space="preserve"> MVC </w:t>
+      </w:r>
+      <w:r>
+        <w:rPr>
+          <w:rFonts w:ascii="Segoe UI" w:hAnsi="Segoe UI" w:cs="Segoe UI"/>
+        </w:rPr>
+        <w:sym w:font="Wingdings" w:char="F0E0"/>
+      </w:r>
+      <w:r>
+        <w:rPr>
+          <w:rFonts w:ascii="Segoe UI" w:hAnsi="Segoe UI" w:cs="Segoe UI"/>
+        </w:rPr>
+        <w:t xml:space="preserve"> </w:t>
+      </w:r>
+      <w:r>
+        <w:rPr>
+          <w:rFonts w:ascii="Segoe UI" w:hAnsi="Segoe UI" w:cs="Segoe UI"/>
+          <w:b/>
+        </w:rPr>
+        <w:t>M</w:t>
+      </w:r>
+      <w:r>
+        <w:rPr>
+          <w:rFonts w:ascii="Segoe UI" w:hAnsi="Segoe UI" w:cs="Segoe UI"/>
+        </w:rPr>
+        <w:t xml:space="preserve">odelo </w:t>
+      </w:r>
+      <w:r>
+        <w:rPr>
+          <w:rFonts w:ascii="Segoe UI" w:hAnsi="Segoe UI" w:cs="Segoe UI"/>
+          <w:b/>
+        </w:rPr>
+        <w:t>V</w:t>
+      </w:r>
+      <w:r>
+        <w:rPr>
+          <w:rFonts w:ascii="Segoe UI" w:hAnsi="Segoe UI" w:cs="Segoe UI"/>
+        </w:rPr>
+        <w:t xml:space="preserve">ista </w:t>
+      </w:r>
+      <w:r>
+        <w:rPr>
+          <w:rFonts w:ascii="Segoe UI" w:hAnsi="Segoe UI" w:cs="Segoe UI"/>
+          <w:b/>
+        </w:rPr>
+        <w:t>C</w:t>
+      </w:r>
+      <w:r>
+        <w:rPr>
+          <w:rFonts w:ascii="Segoe UI" w:hAnsi="Segoe UI" w:cs="Segoe UI"/>
+        </w:rPr>
+        <w:t>ontrolador</w:t>
+      </w:r>
+    </w:p>
+    <w:p>
+      <w:pPr>
+        <w:spacing w:after="0"/>
+        <w:jc w:val="both"/>
+        <w:rPr>
+          <w:rFonts w:ascii="Segoe UI" w:hAnsi="Segoe UI" w:cs="Segoe UI"/>
+          <w:sz w:val="20"/>
           <w:lang w:val="es-ES"/>
         </w:rPr>
       </w:pPr>
+      <w:r>
+        <w:rPr>
+          <w:rFonts w:ascii="Segoe UI" w:hAnsi="Segoe UI" w:cs="Segoe UI"/>
+          <w:sz w:val="20"/>
+          <w:lang w:val="es-ES"/>
+        </w:rPr>
+        <w:tab/>
+      </w:r>
+      <w:r>
+        <w:rPr>
+          <w:rFonts w:ascii="Segoe UI" w:hAnsi="Segoe UI" w:cs="Segoe UI"/>
+          <w:sz w:val="20"/>
+          <w:lang w:val="es-ES"/>
+        </w:rPr>
+        <w:tab/>
+      </w:r>
+    </w:p>
+    <w:p>
+      <w:pPr>
+        <w:spacing w:after="0"/>
+        <w:jc w:val="both"/>
+        <w:rPr>
+          <w:rFonts w:ascii="Segoe UI" w:hAnsi="Segoe UI" w:cs="Segoe UI"/>
+          <w:color w:val="BFBFBF" w:themeColor="background1" w:themeShade="BF"/>
+        </w:rPr>
+      </w:pPr>
+      <w:r>
+        <w:rPr>
+          <w:rFonts w:ascii="Segoe UI" w:hAnsi="Segoe UI" w:cs="Segoe UI"/>
+          <w:b/>
+        </w:rPr>
+        <w:t>M</w:t>
+      </w:r>
+      <w:r>
+        <w:rPr>
+          <w:rFonts w:ascii="Segoe UI" w:hAnsi="Segoe UI" w:cs="Segoe UI"/>
+        </w:rPr>
+        <w:t xml:space="preserve">odelo </w:t>
+      </w:r>
+      <w:r>
+        <w:rPr>
+          <w:rFonts w:ascii="Segoe UI" w:hAnsi="Segoe UI" w:cs="Segoe UI"/>
+        </w:rPr>
+        <w:tab/>
+      </w:r>
+      <w:r>
+        <w:rPr>
+          <w:rFonts w:ascii="Segoe UI" w:hAnsi="Segoe UI" w:cs="Segoe UI"/>
+        </w:rPr>
+        <w:tab/>
+      </w:r>
+      <w:r>
+        <w:rPr>
+          <w:rFonts w:ascii="Segoe UI" w:hAnsi="Segoe UI" w:cs="Segoe UI"/>
+          <w:color w:val="BFBFBF" w:themeColor="background1" w:themeShade="BF"/>
+        </w:rPr>
+        <w:sym w:font="Wingdings" w:char="F0E0"/>
+      </w:r>
+      <w:r>
+        <w:rPr>
+          <w:rFonts w:ascii="Segoe UI" w:hAnsi="Segoe UI" w:cs="Segoe UI"/>
+          <w:color w:val="BFBFBF" w:themeColor="background1" w:themeShade="BF"/>
+        </w:rPr>
+        <w:t xml:space="preserve"> Obtiene información de una DB</w:t>
+      </w:r>
+    </w:p>
+    <w:p>
+      <w:pPr>
+        <w:spacing w:after="0"/>
+        <w:jc w:val="both"/>
+        <w:rPr>
+          <w:rFonts w:ascii="Segoe UI" w:hAnsi="Segoe UI" w:cs="Segoe UI"/>
+        </w:rPr>
+      </w:pPr>
+      <w:r>
+        <w:rPr>
+          <w:rFonts w:ascii="Segoe UI" w:hAnsi="Segoe UI" w:cs="Segoe UI"/>
+          <w:b/>
+        </w:rPr>
+        <w:t>V</w:t>
+      </w:r>
+      <w:r>
+        <w:rPr>
+          <w:rFonts w:ascii="Segoe UI" w:hAnsi="Segoe UI" w:cs="Segoe UI"/>
+        </w:rPr>
+        <w:t xml:space="preserve">ista || </w:t>
+      </w:r>
+      <w:proofErr w:type="spellStart"/>
+      <w:r>
+        <w:rPr>
+          <w:rFonts w:ascii="Segoe UI" w:hAnsi="Segoe UI" w:cs="Segoe UI"/>
+          <w:b/>
+        </w:rPr>
+        <w:t>T</w:t>
+      </w:r>
+      <w:r>
+        <w:rPr>
+          <w:rFonts w:ascii="Segoe UI" w:hAnsi="Segoe UI" w:cs="Segoe UI"/>
+        </w:rPr>
+        <w:t>emplate</w:t>
+      </w:r>
+      <w:proofErr w:type="spellEnd"/>
+      <w:r>
+        <w:rPr>
+          <w:rFonts w:ascii="Segoe UI" w:hAnsi="Segoe UI" w:cs="Segoe UI"/>
+        </w:rPr>
+        <w:tab/>
+      </w:r>
+      <w:r>
+        <w:rPr>
+          <w:rFonts w:ascii="Segoe UI" w:hAnsi="Segoe UI" w:cs="Segoe UI"/>
+          <w:color w:val="BFBFBF" w:themeColor="background1" w:themeShade="BF"/>
+        </w:rPr>
+        <w:sym w:font="Wingdings" w:char="F0E0"/>
+      </w:r>
+      <w:r>
+        <w:rPr>
+          <w:rFonts w:ascii="Segoe UI" w:hAnsi="Segoe UI" w:cs="Segoe UI"/>
+          <w:color w:val="BFBFBF" w:themeColor="background1" w:themeShade="BF"/>
+        </w:rPr>
+        <w:t xml:space="preserve"> </w:t>
+      </w:r>
+      <w:proofErr w:type="spellStart"/>
+      <w:r>
+        <w:rPr>
+          <w:rFonts w:ascii="Segoe UI" w:hAnsi="Segoe UI" w:cs="Segoe UI"/>
+          <w:color w:val="BFBFBF" w:themeColor="background1" w:themeShade="BF"/>
+        </w:rPr>
+        <w:t>Template</w:t>
+      </w:r>
+      <w:proofErr w:type="spellEnd"/>
+      <w:r>
+        <w:rPr>
+          <w:rFonts w:ascii="Segoe UI" w:hAnsi="Segoe UI" w:cs="Segoe UI"/>
+          <w:color w:val="BFBFBF" w:themeColor="background1" w:themeShade="BF"/>
+        </w:rPr>
+        <w:t xml:space="preserve"> </w:t>
+      </w:r>
+      <w:r>
+        <w:rPr>
+          <w:rFonts w:ascii="Segoe UI" w:hAnsi="Segoe UI" w:cs="Segoe UI"/>
+          <w:color w:val="BFBFBF" w:themeColor="background1" w:themeShade="BF"/>
+        </w:rPr>
+        <w:t>Muestra la información al usuario</w:t>
+      </w:r>
+    </w:p>
+    <w:p>
+      <w:pPr>
+        <w:spacing w:after="0"/>
+        <w:ind w:left="1416" w:hanging="1416"/>
+        <w:jc w:val="both"/>
+        <w:rPr>
+          <w:rFonts w:ascii="Segoe UI" w:hAnsi="Segoe UI" w:cs="Segoe UI"/>
+        </w:rPr>
+      </w:pPr>
+      <w:r>
+        <w:rPr>
+          <w:rFonts w:ascii="Segoe UI" w:hAnsi="Segoe UI" w:cs="Segoe UI"/>
+          <w:b/>
+        </w:rPr>
+        <w:t>C</w:t>
+      </w:r>
+      <w:r>
+        <w:rPr>
+          <w:rFonts w:ascii="Segoe UI" w:hAnsi="Segoe UI" w:cs="Segoe UI"/>
+        </w:rPr>
+        <w:t xml:space="preserve">ontrolador || </w:t>
+      </w:r>
+      <w:r>
+        <w:rPr>
+          <w:rFonts w:ascii="Segoe UI" w:hAnsi="Segoe UI" w:cs="Segoe UI"/>
+          <w:b/>
+        </w:rPr>
+        <w:t>V</w:t>
+      </w:r>
+      <w:r>
+        <w:rPr>
+          <w:rFonts w:ascii="Segoe UI" w:hAnsi="Segoe UI" w:cs="Segoe UI"/>
+        </w:rPr>
+        <w:t xml:space="preserve">ista </w:t>
+      </w:r>
+      <w:r>
+        <w:rPr>
+          <w:rFonts w:ascii="Segoe UI" w:hAnsi="Segoe UI" w:cs="Segoe UI"/>
+        </w:rPr>
+        <w:tab/>
+      </w:r>
+      <w:r>
+        <w:rPr>
+          <w:rFonts w:ascii="Segoe UI" w:hAnsi="Segoe UI" w:cs="Segoe UI"/>
+          <w:color w:val="BFBFBF" w:themeColor="background1" w:themeShade="BF"/>
+          <w:u w:val="single"/>
+        </w:rPr>
+        <w:sym w:font="Wingdings" w:char="F0E0"/>
+      </w:r>
+      <w:r>
+        <w:rPr>
+          <w:rFonts w:ascii="Segoe UI" w:hAnsi="Segoe UI" w:cs="Segoe UI"/>
+          <w:color w:val="BFBFBF" w:themeColor="background1" w:themeShade="BF"/>
+        </w:rPr>
+        <w:t xml:space="preserve"> </w:t>
+      </w:r>
+      <w:r>
+        <w:rPr>
+          <w:rFonts w:ascii="Segoe UI" w:hAnsi="Segoe UI" w:cs="Segoe UI"/>
+          <w:color w:val="BFBFBF" w:themeColor="background1" w:themeShade="BF"/>
+        </w:rPr>
+        <w:t xml:space="preserve">Vista </w:t>
+      </w:r>
+      <w:r>
+        <w:rPr>
+          <w:rFonts w:ascii="Segoe UI" w:hAnsi="Segoe UI" w:cs="Segoe UI"/>
+          <w:color w:val="BFBFBF" w:themeColor="background1" w:themeShade="BF"/>
+        </w:rPr>
+        <w:t>Gestiona todas las comunicaciones</w:t>
+      </w:r>
+    </w:p>
+    <w:p>
+      <w:pPr>
+        <w:spacing w:after="0"/>
+        <w:jc w:val="both"/>
+        <w:rPr>
+          <w:rFonts w:ascii="Segoe UI" w:hAnsi="Segoe UI" w:cs="Segoe UI"/>
+        </w:rPr>
+      </w:pPr>
+    </w:p>
+    <w:p>
+      <w:pPr>
+        <w:spacing w:after="0"/>
+        <w:jc w:val="both"/>
+        <w:rPr>
+          <w:rFonts w:ascii="Segoe UI" w:hAnsi="Segoe UI" w:cs="Segoe UI"/>
+        </w:rPr>
+      </w:pPr>
+      <w:proofErr w:type="gramStart"/>
+      <w:r>
+        <w:rPr>
+          <w:rFonts w:ascii="Segoe UI" w:hAnsi="Segoe UI" w:cs="Segoe UI"/>
+        </w:rPr>
+        <w:t>md</w:t>
+      </w:r>
+      <w:proofErr w:type="gramEnd"/>
+      <w:r>
+        <w:rPr>
+          <w:rFonts w:ascii="Segoe UI" w:hAnsi="Segoe UI" w:cs="Segoe UI"/>
+        </w:rPr>
+        <w:t xml:space="preserve"> </w:t>
+      </w:r>
+      <w:proofErr w:type="spellStart"/>
+      <w:r>
+        <w:rPr>
+          <w:rFonts w:ascii="Segoe UI" w:hAnsi="Segoe UI" w:cs="Segoe UI"/>
+        </w:rPr>
+        <w:t>dangoapp</w:t>
+      </w:r>
+      <w:proofErr w:type="spellEnd"/>
+      <w:r>
+        <w:rPr>
+          <w:rFonts w:ascii="Segoe UI" w:hAnsi="Segoe UI" w:cs="Segoe UI"/>
+        </w:rPr>
+        <w:t xml:space="preserve"> </w:t>
+      </w:r>
+      <w:r>
+        <w:rPr>
+          <w:rFonts w:ascii="Segoe UI" w:hAnsi="Segoe UI" w:cs="Segoe UI"/>
+          <w:color w:val="A6A6A6" w:themeColor="background1" w:themeShade="A6"/>
+        </w:rPr>
+        <w:t>#Crea la carpeta de proyecto</w:t>
+      </w:r>
+    </w:p>
+    <w:p>
+      <w:pPr>
+        <w:spacing w:after="0"/>
+        <w:jc w:val="both"/>
+        <w:rPr>
+          <w:rFonts w:ascii="Segoe UI" w:hAnsi="Segoe UI" w:cs="Segoe UI"/>
+          <w:color w:val="A6A6A6" w:themeColor="background1" w:themeShade="A6"/>
+        </w:rPr>
+      </w:pPr>
+      <w:proofErr w:type="gramStart"/>
+      <w:r>
+        <w:rPr>
+          <w:rFonts w:ascii="Segoe UI" w:hAnsi="Segoe UI" w:cs="Segoe UI"/>
+        </w:rPr>
+        <w:t>cd</w:t>
+      </w:r>
+      <w:proofErr w:type="gramEnd"/>
+      <w:r>
+        <w:rPr>
+          <w:rFonts w:ascii="Segoe UI" w:hAnsi="Segoe UI" w:cs="Segoe UI"/>
+        </w:rPr>
+        <w:t xml:space="preserve"> </w:t>
+      </w:r>
+      <w:proofErr w:type="spellStart"/>
+      <w:r>
+        <w:rPr>
+          <w:rFonts w:ascii="Segoe UI" w:hAnsi="Segoe UI" w:cs="Segoe UI"/>
+        </w:rPr>
+        <w:t>djangoapp</w:t>
+      </w:r>
+      <w:proofErr w:type="spellEnd"/>
+      <w:r>
+        <w:rPr>
+          <w:rFonts w:ascii="Segoe UI" w:hAnsi="Segoe UI" w:cs="Segoe UI"/>
+        </w:rPr>
+        <w:tab/>
+      </w:r>
+      <w:r>
+        <w:rPr>
+          <w:rFonts w:ascii="Segoe UI" w:hAnsi="Segoe UI" w:cs="Segoe UI"/>
+          <w:color w:val="A6A6A6" w:themeColor="background1" w:themeShade="A6"/>
+        </w:rPr>
+        <w:t>#Entra al directorio creado</w:t>
+      </w:r>
+    </w:p>
+    <w:p>
+      <w:pPr>
+        <w:spacing w:after="0"/>
+        <w:jc w:val="both"/>
+        <w:rPr>
+          <w:rFonts w:ascii="Segoe UI" w:hAnsi="Segoe UI" w:cs="Segoe UI"/>
+          <w:color w:val="BFBFBF" w:themeColor="background1" w:themeShade="BF"/>
+          <w:sz w:val="24"/>
+        </w:rPr>
+      </w:pPr>
+      <w:proofErr w:type="spellStart"/>
+      <w:proofErr w:type="gramStart"/>
+      <w:r>
+        <w:rPr>
+          <w:rFonts w:ascii="Segoe UI" w:eastAsia="Times New Roman" w:hAnsi="Segoe UI" w:cs="Segoe UI"/>
+          <w:szCs w:val="20"/>
+          <w:lang w:eastAsia="es-CR"/>
+        </w:rPr>
+        <w:t>git</w:t>
+      </w:r>
+      <w:proofErr w:type="spellEnd"/>
+      <w:proofErr w:type="gramEnd"/>
+      <w:r>
+        <w:rPr>
+          <w:rFonts w:ascii="Segoe UI" w:eastAsia="Times New Roman" w:hAnsi="Segoe UI" w:cs="Segoe UI"/>
+          <w:szCs w:val="20"/>
+          <w:lang w:eastAsia="es-CR"/>
+        </w:rPr>
+        <w:t xml:space="preserve"> </w:t>
+      </w:r>
+      <w:proofErr w:type="spellStart"/>
+      <w:r>
+        <w:rPr>
+          <w:rFonts w:ascii="Segoe UI" w:eastAsia="Times New Roman" w:hAnsi="Segoe UI" w:cs="Segoe UI"/>
+          <w:szCs w:val="20"/>
+          <w:lang w:eastAsia="es-CR"/>
+        </w:rPr>
+        <w:t>init</w:t>
+      </w:r>
+      <w:proofErr w:type="spellEnd"/>
+      <w:r>
+        <w:rPr>
+          <w:rFonts w:ascii="Segoe UI" w:eastAsia="Times New Roman" w:hAnsi="Segoe UI" w:cs="Segoe UI"/>
+          <w:szCs w:val="20"/>
+          <w:lang w:eastAsia="es-CR"/>
+        </w:rPr>
+        <w:t xml:space="preserve"> </w:t>
+      </w:r>
+      <w:r>
+        <w:rPr>
+          <w:rFonts w:ascii="Segoe UI" w:eastAsia="Times New Roman" w:hAnsi="Segoe UI" w:cs="Segoe UI"/>
+          <w:color w:val="BFBFBF" w:themeColor="background1" w:themeShade="BF"/>
+          <w:szCs w:val="20"/>
+          <w:lang w:eastAsia="es-CR"/>
+        </w:rPr>
+        <w:t xml:space="preserve">#Inicializar </w:t>
+      </w:r>
+      <w:proofErr w:type="spellStart"/>
+      <w:r>
+        <w:rPr>
+          <w:rFonts w:ascii="Segoe UI" w:eastAsia="Times New Roman" w:hAnsi="Segoe UI" w:cs="Segoe UI"/>
+          <w:color w:val="BFBFBF" w:themeColor="background1" w:themeShade="BF"/>
+          <w:szCs w:val="20"/>
+          <w:lang w:eastAsia="es-CR"/>
+        </w:rPr>
+        <w:t>git</w:t>
+      </w:r>
+      <w:proofErr w:type="spellEnd"/>
+    </w:p>
+    <w:p>
+      <w:pPr>
+        <w:spacing w:after="0"/>
+        <w:ind w:left="708"/>
+        <w:jc w:val="both"/>
+        <w:rPr>
+          <w:rFonts w:ascii="Segoe UI" w:hAnsi="Segoe UI" w:cs="Segoe UI"/>
+          <w:color w:val="BFBFBF" w:themeColor="background1" w:themeShade="BF"/>
+        </w:rPr>
+      </w:pPr>
+      <w:proofErr w:type="spellStart"/>
+      <w:proofErr w:type="gramStart"/>
+      <w:r>
+        <w:rPr>
+          <w:rFonts w:ascii="Segoe UI" w:hAnsi="Segoe UI" w:cs="Segoe UI"/>
+          <w:color w:val="BFBFBF" w:themeColor="background1" w:themeShade="BF"/>
+        </w:rPr>
+        <w:t>python</w:t>
+      </w:r>
+      <w:proofErr w:type="spellEnd"/>
+      <w:proofErr w:type="gramEnd"/>
+      <w:r>
+        <w:rPr>
+          <w:rFonts w:ascii="Segoe UI" w:hAnsi="Segoe UI" w:cs="Segoe UI"/>
+          <w:color w:val="BFBFBF" w:themeColor="background1" w:themeShade="BF"/>
+        </w:rPr>
+        <w:t xml:space="preserve"> get-pip.py</w:t>
+      </w:r>
+      <w:r>
+        <w:rPr>
+          <w:rFonts w:ascii="Segoe UI" w:hAnsi="Segoe UI" w:cs="Segoe UI"/>
+          <w:color w:val="BFBFBF" w:themeColor="background1" w:themeShade="BF"/>
+        </w:rPr>
+        <w:t xml:space="preserve">     </w:t>
+      </w:r>
+      <w:r>
+        <w:rPr>
+          <w:rFonts w:ascii="Segoe UI" w:hAnsi="Segoe UI" w:cs="Segoe UI"/>
+          <w:color w:val="BFBFBF" w:themeColor="background1" w:themeShade="BF"/>
+        </w:rPr>
+        <w:t xml:space="preserve"> ##SOLO EN CASO DE QUE NO RECONOCIERA COMANDOS PIP y </w:t>
+      </w:r>
+      <w:proofErr w:type="spellStart"/>
+      <w:r>
+        <w:rPr>
+          <w:rFonts w:ascii="Segoe UI" w:hAnsi="Segoe UI" w:cs="Segoe UI"/>
+          <w:color w:val="BFBFBF" w:themeColor="background1" w:themeShade="BF"/>
+        </w:rPr>
+        <w:t>pip</w:t>
+      </w:r>
+      <w:proofErr w:type="spellEnd"/>
+      <w:r>
+        <w:rPr>
+          <w:rFonts w:ascii="Segoe UI" w:hAnsi="Segoe UI" w:cs="Segoe UI"/>
+          <w:color w:val="BFBFBF" w:themeColor="background1" w:themeShade="BF"/>
+        </w:rPr>
+        <w:t>-V para consultar##</w:t>
+      </w:r>
+    </w:p>
+    <w:p>
+      <w:pPr>
+        <w:spacing w:after="0"/>
+        <w:ind w:left="708"/>
+        <w:jc w:val="both"/>
+        <w:rPr>
+          <w:rFonts w:ascii="Segoe UI" w:hAnsi="Segoe UI" w:cs="Segoe UI"/>
+          <w:color w:val="BFBFBF" w:themeColor="background1" w:themeShade="BF"/>
+        </w:rPr>
+      </w:pPr>
+    </w:p>
+    <w:p>
+      <w:pPr>
+        <w:spacing w:after="0"/>
+        <w:jc w:val="both"/>
+        <w:rPr>
+          <w:rFonts w:ascii="Segoe UI" w:hAnsi="Segoe UI" w:cs="Segoe UI"/>
+        </w:rPr>
+      </w:pPr>
+      <w:proofErr w:type="spellStart"/>
+      <w:proofErr w:type="gramStart"/>
+      <w:r>
+        <w:rPr>
+          <w:rFonts w:ascii="Segoe UI" w:hAnsi="Segoe UI" w:cs="Segoe UI"/>
+        </w:rPr>
+        <w:t>pip</w:t>
+      </w:r>
+      <w:proofErr w:type="spellEnd"/>
+      <w:proofErr w:type="gramEnd"/>
+      <w:r>
+        <w:rPr>
+          <w:rFonts w:ascii="Segoe UI" w:hAnsi="Segoe UI" w:cs="Segoe UI"/>
+        </w:rPr>
+        <w:t xml:space="preserve"> </w:t>
+      </w:r>
+      <w:r>
+        <w:rPr>
+          <w:rFonts w:ascii="Segoe UI" w:hAnsi="Segoe UI" w:cs="Segoe UI"/>
+        </w:rPr>
+        <w:t>--</w:t>
+      </w:r>
+      <w:proofErr w:type="spellStart"/>
+      <w:r>
+        <w:rPr>
+          <w:rFonts w:ascii="Segoe UI" w:hAnsi="Segoe UI" w:cs="Segoe UI"/>
+        </w:rPr>
+        <w:t>version</w:t>
+      </w:r>
+      <w:proofErr w:type="spellEnd"/>
+      <w:r>
+        <w:rPr>
+          <w:rFonts w:ascii="Segoe UI" w:hAnsi="Segoe UI" w:cs="Segoe UI"/>
+        </w:rPr>
+        <w:t xml:space="preserve"> </w:t>
+      </w:r>
+      <w:r>
+        <w:rPr>
+          <w:rFonts w:ascii="Segoe UI" w:hAnsi="Segoe UI" w:cs="Segoe UI"/>
+          <w:color w:val="BFBFBF" w:themeColor="background1" w:themeShade="BF"/>
+        </w:rPr>
+        <w:t xml:space="preserve"># Ver la versión de </w:t>
+      </w:r>
+      <w:proofErr w:type="spellStart"/>
+      <w:r>
+        <w:rPr>
+          <w:rFonts w:ascii="Segoe UI" w:hAnsi="Segoe UI" w:cs="Segoe UI"/>
+          <w:color w:val="BFBFBF" w:themeColor="background1" w:themeShade="BF"/>
+        </w:rPr>
+        <w:t>pip</w:t>
+      </w:r>
+      <w:proofErr w:type="spellEnd"/>
+    </w:p>
+    <w:p>
+      <w:pPr>
+        <w:spacing w:after="0"/>
+        <w:jc w:val="both"/>
+        <w:rPr>
+          <w:rFonts w:ascii="Segoe UI" w:hAnsi="Segoe UI" w:cs="Segoe UI"/>
+        </w:rPr>
+      </w:pPr>
+      <w:proofErr w:type="spellStart"/>
+      <w:proofErr w:type="gramStart"/>
+      <w:r>
+        <w:rPr>
+          <w:rFonts w:ascii="Segoe UI" w:hAnsi="Segoe UI" w:cs="Segoe UI"/>
+        </w:rPr>
+        <w:t>python</w:t>
+      </w:r>
+      <w:proofErr w:type="spellEnd"/>
+      <w:proofErr w:type="gramEnd"/>
+      <w:r>
+        <w:rPr>
+          <w:rFonts w:ascii="Segoe UI" w:hAnsi="Segoe UI" w:cs="Segoe UI"/>
+        </w:rPr>
+        <w:t xml:space="preserve"> -m </w:t>
+      </w:r>
+      <w:proofErr w:type="spellStart"/>
+      <w:r>
+        <w:rPr>
+          <w:rFonts w:ascii="Segoe UI" w:hAnsi="Segoe UI" w:cs="Segoe UI"/>
+        </w:rPr>
+        <w:t>venv</w:t>
+      </w:r>
+      <w:proofErr w:type="spellEnd"/>
+      <w:r>
+        <w:rPr>
+          <w:rFonts w:ascii="Segoe UI" w:hAnsi="Segoe UI" w:cs="Segoe UI"/>
+        </w:rPr>
+        <w:t xml:space="preserve"> </w:t>
+      </w:r>
+      <w:proofErr w:type="spellStart"/>
+      <w:r>
+        <w:rPr>
+          <w:rFonts w:ascii="Segoe UI" w:hAnsi="Segoe UI" w:cs="Segoe UI"/>
+        </w:rPr>
+        <w:t>env</w:t>
+      </w:r>
+      <w:proofErr w:type="spellEnd"/>
+      <w:r>
+        <w:rPr>
+          <w:rFonts w:ascii="Segoe UI" w:hAnsi="Segoe UI" w:cs="Segoe UI"/>
+        </w:rPr>
+        <w:tab/>
+      </w:r>
+      <w:r>
+        <w:rPr>
+          <w:rFonts w:ascii="Segoe UI" w:hAnsi="Segoe UI" w:cs="Segoe UI"/>
+          <w:color w:val="A6A6A6" w:themeColor="background1" w:themeShade="A6"/>
+        </w:rPr>
+        <w:t>#Crea un entorno virtual</w:t>
+      </w:r>
+    </w:p>
+    <w:p>
+      <w:pPr>
+        <w:spacing w:after="0"/>
+        <w:jc w:val="both"/>
+        <w:rPr>
+          <w:rFonts w:ascii="Segoe UI" w:hAnsi="Segoe UI" w:cs="Segoe UI"/>
+        </w:rPr>
+      </w:pPr>
+      <w:proofErr w:type="gramStart"/>
+      <w:r>
+        <w:rPr>
+          <w:rFonts w:ascii="Segoe UI" w:hAnsi="Segoe UI" w:cs="Segoe UI"/>
+        </w:rPr>
+        <w:t>cd</w:t>
+      </w:r>
+      <w:proofErr w:type="gramEnd"/>
+      <w:r>
+        <w:rPr>
+          <w:rFonts w:ascii="Segoe UI" w:hAnsi="Segoe UI" w:cs="Segoe UI"/>
+        </w:rPr>
+        <w:t xml:space="preserve"> </w:t>
+      </w:r>
+      <w:proofErr w:type="spellStart"/>
+      <w:r>
+        <w:rPr>
+          <w:rFonts w:ascii="Segoe UI" w:hAnsi="Segoe UI" w:cs="Segoe UI"/>
+        </w:rPr>
+        <w:t>env</w:t>
+      </w:r>
+      <w:proofErr w:type="spellEnd"/>
+      <w:r>
+        <w:rPr>
+          <w:rFonts w:ascii="Segoe UI" w:hAnsi="Segoe UI" w:cs="Segoe UI"/>
+        </w:rPr>
+        <w:t xml:space="preserve"> // cd scripts // </w:t>
+      </w:r>
+      <w:proofErr w:type="spellStart"/>
+      <w:r>
+        <w:rPr>
+          <w:rFonts w:ascii="Segoe UI" w:hAnsi="Segoe UI" w:cs="Segoe UI"/>
+        </w:rPr>
+        <w:t>activate</w:t>
+      </w:r>
+      <w:proofErr w:type="spellEnd"/>
+      <w:r>
+        <w:rPr>
+          <w:rFonts w:ascii="Segoe UI" w:hAnsi="Segoe UI" w:cs="Segoe UI"/>
+        </w:rPr>
+        <w:t xml:space="preserve"> //cd.. </w:t>
+      </w:r>
+      <w:proofErr w:type="gramStart"/>
+      <w:r>
+        <w:rPr>
+          <w:rFonts w:ascii="Segoe UI" w:hAnsi="Segoe UI" w:cs="Segoe UI"/>
+        </w:rPr>
+        <w:t>cd</w:t>
+      </w:r>
+      <w:proofErr w:type="gramEnd"/>
+      <w:r>
+        <w:rPr>
+          <w:rFonts w:ascii="Segoe UI" w:hAnsi="Segoe UI" w:cs="Segoe UI"/>
+        </w:rPr>
+        <w:t xml:space="preserve">.. </w:t>
+      </w:r>
+      <w:r>
+        <w:rPr>
+          <w:rFonts w:ascii="Segoe UI" w:hAnsi="Segoe UI" w:cs="Segoe UI"/>
+          <w:color w:val="A6A6A6" w:themeColor="background1" w:themeShade="A6"/>
+        </w:rPr>
+        <w:t>#Ingresa y activa al entorno virtual</w:t>
+      </w:r>
+    </w:p>
+    <w:p>
+      <w:pPr>
+        <w:spacing w:after="0"/>
+        <w:jc w:val="both"/>
+        <w:rPr>
+          <w:rFonts w:ascii="Segoe UI" w:hAnsi="Segoe UI" w:cs="Segoe UI"/>
+        </w:rPr>
+      </w:pPr>
+      <w:proofErr w:type="spellStart"/>
+      <w:proofErr w:type="gramStart"/>
+      <w:r>
+        <w:rPr>
+          <w:rFonts w:ascii="Segoe UI" w:hAnsi="Segoe UI" w:cs="Segoe UI"/>
+        </w:rPr>
+        <w:t>pip</w:t>
+      </w:r>
+      <w:proofErr w:type="spellEnd"/>
+      <w:proofErr w:type="gramEnd"/>
+      <w:r>
+        <w:rPr>
+          <w:rFonts w:ascii="Segoe UI" w:hAnsi="Segoe UI" w:cs="Segoe UI"/>
+        </w:rPr>
+        <w:t xml:space="preserve"> </w:t>
+      </w:r>
+      <w:proofErr w:type="spellStart"/>
+      <w:r>
+        <w:rPr>
+          <w:rFonts w:ascii="Segoe UI" w:hAnsi="Segoe UI" w:cs="Segoe UI"/>
+        </w:rPr>
+        <w:t>install</w:t>
+      </w:r>
+      <w:proofErr w:type="spellEnd"/>
+      <w:r>
+        <w:rPr>
+          <w:rFonts w:ascii="Segoe UI" w:hAnsi="Segoe UI" w:cs="Segoe UI"/>
+        </w:rPr>
+        <w:t xml:space="preserve"> Django</w:t>
+      </w:r>
+      <w:r>
+        <w:rPr>
+          <w:rFonts w:ascii="Segoe UI" w:hAnsi="Segoe UI" w:cs="Segoe UI"/>
+        </w:rPr>
+        <w:t xml:space="preserve"> </w:t>
+      </w:r>
+      <w:r>
+        <w:rPr>
+          <w:rFonts w:ascii="Segoe UI" w:hAnsi="Segoe UI" w:cs="Segoe UI"/>
+          <w:color w:val="BFBFBF" w:themeColor="background1" w:themeShade="BF"/>
+        </w:rPr>
+        <w:t xml:space="preserve">o también </w:t>
+      </w:r>
+      <w:proofErr w:type="spellStart"/>
+      <w:r>
+        <w:rPr>
+          <w:rFonts w:ascii="Segoe UI" w:hAnsi="Segoe UI" w:cs="Segoe UI"/>
+        </w:rPr>
+        <w:t>pip</w:t>
+      </w:r>
+      <w:proofErr w:type="spellEnd"/>
+      <w:r>
+        <w:rPr>
+          <w:rFonts w:ascii="Segoe UI" w:hAnsi="Segoe UI" w:cs="Segoe UI"/>
+        </w:rPr>
+        <w:t xml:space="preserve"> </w:t>
+      </w:r>
+      <w:proofErr w:type="spellStart"/>
+      <w:r>
+        <w:rPr>
+          <w:rFonts w:ascii="Segoe UI" w:hAnsi="Segoe UI" w:cs="Segoe UI"/>
+        </w:rPr>
+        <w:t>install</w:t>
+      </w:r>
+      <w:proofErr w:type="spellEnd"/>
+      <w:r>
+        <w:rPr>
+          <w:rFonts w:ascii="Segoe UI" w:hAnsi="Segoe UI" w:cs="Segoe UI"/>
+        </w:rPr>
+        <w:t xml:space="preserve"> Django==4.2.1</w:t>
+      </w:r>
+      <w:r>
+        <w:rPr>
+          <w:rFonts w:ascii="Segoe UI" w:hAnsi="Segoe UI" w:cs="Segoe UI"/>
+        </w:rPr>
+        <w:tab/>
+      </w:r>
+      <w:r>
+        <w:rPr>
+          <w:rFonts w:ascii="Segoe UI" w:hAnsi="Segoe UI" w:cs="Segoe UI"/>
+          <w:color w:val="A6A6A6" w:themeColor="background1" w:themeShade="A6"/>
+        </w:rPr>
+        <w:t xml:space="preserve">#Instala </w:t>
+      </w:r>
+      <w:proofErr w:type="spellStart"/>
+      <w:r>
+        <w:rPr>
+          <w:rFonts w:ascii="Segoe UI" w:hAnsi="Segoe UI" w:cs="Segoe UI"/>
+          <w:color w:val="A6A6A6" w:themeColor="background1" w:themeShade="A6"/>
+        </w:rPr>
+        <w:t>django</w:t>
+      </w:r>
+      <w:proofErr w:type="spellEnd"/>
+    </w:p>
+    <w:p>
+      <w:pPr>
+        <w:spacing w:after="0"/>
+        <w:jc w:val="both"/>
+        <w:rPr>
+          <w:rFonts w:ascii="Segoe UI" w:hAnsi="Segoe UI" w:cs="Segoe UI"/>
+        </w:rPr>
+      </w:pPr>
+      <w:r>
+        <w:rPr>
+          <w:rFonts w:ascii="Segoe UI" w:hAnsi="Segoe UI" w:cs="Segoe UI"/>
+        </w:rPr>
+        <w:t xml:space="preserve">python.exe -m </w:t>
+      </w:r>
+      <w:proofErr w:type="spellStart"/>
+      <w:r>
+        <w:rPr>
+          <w:rFonts w:ascii="Segoe UI" w:hAnsi="Segoe UI" w:cs="Segoe UI"/>
+        </w:rPr>
+        <w:t>pip</w:t>
+      </w:r>
+      <w:proofErr w:type="spellEnd"/>
+      <w:r>
+        <w:rPr>
+          <w:rFonts w:ascii="Segoe UI" w:hAnsi="Segoe UI" w:cs="Segoe UI"/>
+        </w:rPr>
+        <w:t xml:space="preserve"> </w:t>
+      </w:r>
+      <w:proofErr w:type="spellStart"/>
+      <w:r>
+        <w:rPr>
+          <w:rFonts w:ascii="Segoe UI" w:hAnsi="Segoe UI" w:cs="Segoe UI"/>
+        </w:rPr>
+        <w:t>install</w:t>
+      </w:r>
+      <w:proofErr w:type="spellEnd"/>
+      <w:r>
+        <w:rPr>
+          <w:rFonts w:ascii="Segoe UI" w:hAnsi="Segoe UI" w:cs="Segoe UI"/>
+        </w:rPr>
+        <w:t xml:space="preserve"> --</w:t>
+      </w:r>
+      <w:proofErr w:type="spellStart"/>
+      <w:r>
+        <w:rPr>
+          <w:rFonts w:ascii="Segoe UI" w:hAnsi="Segoe UI" w:cs="Segoe UI"/>
+        </w:rPr>
+        <w:t>upgrade</w:t>
+      </w:r>
+      <w:proofErr w:type="spellEnd"/>
+      <w:r>
+        <w:rPr>
+          <w:rFonts w:ascii="Segoe UI" w:hAnsi="Segoe UI" w:cs="Segoe UI"/>
+        </w:rPr>
+        <w:t xml:space="preserve"> </w:t>
+      </w:r>
+      <w:proofErr w:type="spellStart"/>
+      <w:r>
+        <w:rPr>
+          <w:rFonts w:ascii="Segoe UI" w:hAnsi="Segoe UI" w:cs="Segoe UI"/>
+        </w:rPr>
+        <w:t>my_proyect</w:t>
+      </w:r>
+      <w:proofErr w:type="spellEnd"/>
+      <w:r>
+        <w:rPr>
+          <w:rFonts w:ascii="Segoe UI" w:hAnsi="Segoe UI" w:cs="Segoe UI"/>
+        </w:rPr>
+        <w:t xml:space="preserve"> </w:t>
+      </w:r>
+      <w:r>
+        <w:rPr>
+          <w:rFonts w:ascii="Segoe UI" w:hAnsi="Segoe UI" w:cs="Segoe UI"/>
+          <w:color w:val="A6A6A6" w:themeColor="background1" w:themeShade="A6"/>
+        </w:rPr>
+        <w:t>#Actualiza los repos</w:t>
+      </w:r>
+    </w:p>
+    <w:p>
+      <w:pPr>
+        <w:spacing w:after="0"/>
+        <w:jc w:val="both"/>
+        <w:rPr>
+          <w:rFonts w:ascii="Segoe UI" w:hAnsi="Segoe UI" w:cs="Segoe UI"/>
+        </w:rPr>
+      </w:pPr>
+      <w:proofErr w:type="spellStart"/>
+      <w:proofErr w:type="gramStart"/>
+      <w:r>
+        <w:rPr>
+          <w:rFonts w:ascii="Segoe UI" w:hAnsi="Segoe UI" w:cs="Segoe UI"/>
+        </w:rPr>
+        <w:t>python</w:t>
+      </w:r>
+      <w:proofErr w:type="spellEnd"/>
+      <w:proofErr w:type="gramEnd"/>
+      <w:r>
+        <w:rPr>
+          <w:rFonts w:ascii="Segoe UI" w:hAnsi="Segoe UI" w:cs="Segoe UI"/>
+        </w:rPr>
+        <w:t xml:space="preserve"> -m </w:t>
+      </w:r>
+      <w:proofErr w:type="spellStart"/>
+      <w:r>
+        <w:rPr>
+          <w:rFonts w:ascii="Segoe UI" w:hAnsi="Segoe UI" w:cs="Segoe UI"/>
+        </w:rPr>
+        <w:t>django</w:t>
+      </w:r>
+      <w:proofErr w:type="spellEnd"/>
+      <w:r>
+        <w:rPr>
+          <w:rFonts w:ascii="Segoe UI" w:hAnsi="Segoe UI" w:cs="Segoe UI"/>
+        </w:rPr>
+        <w:t xml:space="preserve"> --</w:t>
+      </w:r>
+      <w:proofErr w:type="spellStart"/>
+      <w:r>
+        <w:rPr>
+          <w:rFonts w:ascii="Segoe UI" w:hAnsi="Segoe UI" w:cs="Segoe UI"/>
+        </w:rPr>
+        <w:t>version</w:t>
+      </w:r>
+      <w:proofErr w:type="spellEnd"/>
+      <w:r>
+        <w:rPr>
+          <w:rFonts w:ascii="Segoe UI" w:hAnsi="Segoe UI" w:cs="Segoe UI"/>
+        </w:rPr>
+        <w:tab/>
+      </w:r>
+      <w:r>
+        <w:rPr>
+          <w:rFonts w:ascii="Segoe UI" w:hAnsi="Segoe UI" w:cs="Segoe UI"/>
+          <w:color w:val="A6A6A6" w:themeColor="background1" w:themeShade="A6"/>
+        </w:rPr>
+        <w:t xml:space="preserve">#Consulta la </w:t>
+      </w:r>
+      <w:proofErr w:type="spellStart"/>
+      <w:r>
+        <w:rPr>
+          <w:rFonts w:ascii="Segoe UI" w:hAnsi="Segoe UI" w:cs="Segoe UI"/>
+          <w:color w:val="A6A6A6" w:themeColor="background1" w:themeShade="A6"/>
+        </w:rPr>
+        <w:t>version</w:t>
+      </w:r>
+      <w:proofErr w:type="spellEnd"/>
+      <w:r>
+        <w:rPr>
+          <w:rFonts w:ascii="Segoe UI" w:hAnsi="Segoe UI" w:cs="Segoe UI"/>
+          <w:color w:val="A6A6A6" w:themeColor="background1" w:themeShade="A6"/>
+        </w:rPr>
+        <w:t xml:space="preserve"> instalada de </w:t>
+      </w:r>
+      <w:proofErr w:type="spellStart"/>
+      <w:r>
+        <w:rPr>
+          <w:rFonts w:ascii="Segoe UI" w:hAnsi="Segoe UI" w:cs="Segoe UI"/>
+          <w:color w:val="A6A6A6" w:themeColor="background1" w:themeShade="A6"/>
+        </w:rPr>
+        <w:t>django</w:t>
+      </w:r>
+      <w:proofErr w:type="spellEnd"/>
+    </w:p>
+    <w:p>
+      <w:pPr>
+        <w:spacing w:after="0"/>
+        <w:jc w:val="both"/>
+        <w:rPr>
+          <w:rFonts w:ascii="Segoe UI" w:hAnsi="Segoe UI" w:cs="Segoe UI"/>
+          <w:color w:val="BFBFBF" w:themeColor="background1" w:themeShade="BF"/>
+        </w:rPr>
+      </w:pPr>
+      <w:proofErr w:type="spellStart"/>
+      <w:proofErr w:type="gramStart"/>
+      <w:r>
+        <w:rPr>
+          <w:rFonts w:ascii="Segoe UI" w:hAnsi="Segoe UI" w:cs="Segoe UI"/>
+        </w:rPr>
+        <w:t>pip</w:t>
+      </w:r>
+      <w:proofErr w:type="spellEnd"/>
+      <w:proofErr w:type="gramEnd"/>
+      <w:r>
+        <w:rPr>
+          <w:rFonts w:ascii="Segoe UI" w:hAnsi="Segoe UI" w:cs="Segoe UI"/>
+        </w:rPr>
+        <w:t xml:space="preserve"> </w:t>
+      </w:r>
+      <w:proofErr w:type="spellStart"/>
+      <w:r>
+        <w:rPr>
+          <w:rFonts w:ascii="Segoe UI" w:hAnsi="Segoe UI" w:cs="Segoe UI"/>
+        </w:rPr>
+        <w:t>install</w:t>
+      </w:r>
+      <w:proofErr w:type="spellEnd"/>
+      <w:r>
+        <w:rPr>
+          <w:rFonts w:ascii="Segoe UI" w:hAnsi="Segoe UI" w:cs="Segoe UI"/>
+        </w:rPr>
+        <w:t xml:space="preserve"> psycopg2 </w:t>
+      </w:r>
+      <w:r>
+        <w:rPr>
+          <w:rFonts w:ascii="Segoe UI" w:hAnsi="Segoe UI" w:cs="Segoe UI"/>
+          <w:color w:val="BFBFBF" w:themeColor="background1" w:themeShade="BF"/>
+        </w:rPr>
+        <w:t>#</w:t>
+      </w:r>
+      <w:r>
+        <w:rPr>
+          <w:rFonts w:ascii="Segoe UI" w:hAnsi="Segoe UI" w:cs="Segoe UI"/>
+          <w:color w:val="BFBFBF" w:themeColor="background1" w:themeShade="BF"/>
+        </w:rPr>
+        <w:t xml:space="preserve">Instala compatibilidad Con la DB </w:t>
+      </w:r>
+      <w:proofErr w:type="spellStart"/>
+      <w:r>
+        <w:rPr>
+          <w:rFonts w:ascii="Segoe UI" w:hAnsi="Segoe UI" w:cs="Segoe UI"/>
+          <w:color w:val="BFBFBF" w:themeColor="background1" w:themeShade="BF"/>
+        </w:rPr>
+        <w:t>postgrades</w:t>
+      </w:r>
+      <w:proofErr w:type="spellEnd"/>
+    </w:p>
+    <w:p>
+      <w:pPr>
+        <w:spacing w:after="0"/>
+        <w:jc w:val="both"/>
+        <w:rPr>
+          <w:rFonts w:ascii="Segoe UI" w:hAnsi="Segoe UI" w:cs="Segoe UI"/>
+          <w:color w:val="A6A6A6" w:themeColor="background1" w:themeShade="A6"/>
+        </w:rPr>
+      </w:pPr>
+      <w:proofErr w:type="spellStart"/>
+      <w:proofErr w:type="gramStart"/>
+      <w:r>
+        <w:rPr>
+          <w:rFonts w:ascii="Segoe UI" w:hAnsi="Segoe UI" w:cs="Segoe UI"/>
+        </w:rPr>
+        <w:t>pip</w:t>
+      </w:r>
+      <w:proofErr w:type="spellEnd"/>
+      <w:proofErr w:type="gramEnd"/>
+      <w:r>
+        <w:rPr>
+          <w:rFonts w:ascii="Segoe UI" w:hAnsi="Segoe UI" w:cs="Segoe UI"/>
+        </w:rPr>
+        <w:t xml:space="preserve"> </w:t>
+      </w:r>
+      <w:proofErr w:type="spellStart"/>
+      <w:r>
+        <w:rPr>
+          <w:rFonts w:ascii="Segoe UI" w:hAnsi="Segoe UI" w:cs="Segoe UI"/>
+        </w:rPr>
+        <w:t>list</w:t>
+      </w:r>
+      <w:proofErr w:type="spellEnd"/>
+      <w:r>
+        <w:rPr>
+          <w:rFonts w:ascii="Segoe UI" w:hAnsi="Segoe UI" w:cs="Segoe UI"/>
+        </w:rPr>
+        <w:t xml:space="preserve"> </w:t>
+      </w:r>
+      <w:r>
+        <w:rPr>
+          <w:rFonts w:ascii="Segoe UI" w:hAnsi="Segoe UI" w:cs="Segoe UI"/>
+          <w:color w:val="BFBFBF" w:themeColor="background1" w:themeShade="BF"/>
+        </w:rPr>
+        <w:t>#V</w:t>
+      </w:r>
+      <w:r>
+        <w:rPr>
+          <w:rFonts w:ascii="Segoe UI" w:hAnsi="Segoe UI" w:cs="Segoe UI"/>
+          <w:color w:val="BFBFBF" w:themeColor="background1" w:themeShade="BF"/>
+        </w:rPr>
+        <w:t>e la lista de dependencias</w:t>
+      </w:r>
+    </w:p>
+    <w:p>
+      <w:pPr>
+        <w:spacing w:after="0"/>
+        <w:rPr>
+          <w:rFonts w:ascii="Segoe UI" w:hAnsi="Segoe UI" w:cs="Segoe UI"/>
+          <w:color w:val="BFBFBF" w:themeColor="background1" w:themeShade="BF"/>
+        </w:rPr>
+      </w:pPr>
+      <w:proofErr w:type="spellStart"/>
+      <w:proofErr w:type="gramStart"/>
+      <w:r>
+        <w:rPr>
+          <w:rFonts w:ascii="Segoe UI" w:hAnsi="Segoe UI" w:cs="Segoe UI"/>
+          <w:color w:val="000000" w:themeColor="text1"/>
+        </w:rPr>
+        <w:t>pip</w:t>
+      </w:r>
+      <w:proofErr w:type="spellEnd"/>
+      <w:proofErr w:type="gramEnd"/>
+      <w:r>
+        <w:rPr>
+          <w:rFonts w:ascii="Segoe UI" w:hAnsi="Segoe UI" w:cs="Segoe UI"/>
+          <w:color w:val="000000" w:themeColor="text1"/>
+        </w:rPr>
+        <w:t xml:space="preserve"> </w:t>
+      </w:r>
+      <w:proofErr w:type="spellStart"/>
+      <w:r>
+        <w:rPr>
+          <w:rFonts w:ascii="Segoe UI" w:hAnsi="Segoe UI" w:cs="Segoe UI"/>
+          <w:color w:val="000000" w:themeColor="text1"/>
+        </w:rPr>
+        <w:t>freeze</w:t>
+      </w:r>
+      <w:proofErr w:type="spellEnd"/>
+      <w:r>
+        <w:rPr>
+          <w:rFonts w:ascii="Segoe UI" w:hAnsi="Segoe UI" w:cs="Segoe UI"/>
+          <w:color w:val="000000" w:themeColor="text1"/>
+        </w:rPr>
+        <w:t xml:space="preserve"> &gt; requirements.txt</w:t>
+      </w:r>
+      <w:r>
+        <w:rPr>
+          <w:rFonts w:ascii="Segoe UI" w:hAnsi="Segoe UI" w:cs="Segoe UI"/>
+          <w:color w:val="000000" w:themeColor="text1"/>
+        </w:rPr>
+        <w:t xml:space="preserve"> </w:t>
+      </w:r>
+      <w:r>
+        <w:rPr>
+          <w:rFonts w:ascii="Segoe UI" w:hAnsi="Segoe UI" w:cs="Segoe UI"/>
+          <w:color w:val="BFBFBF" w:themeColor="background1" w:themeShade="BF"/>
+        </w:rPr>
+        <w:t>#</w:t>
+      </w:r>
+      <w:r>
+        <w:rPr>
+          <w:rFonts w:ascii="Segoe UI" w:hAnsi="Segoe UI" w:cs="Segoe UI"/>
+          <w:color w:val="BFBFBF" w:themeColor="background1" w:themeShade="BF"/>
+        </w:rPr>
+        <w:t xml:space="preserve">Crea una lista con los requerimientos de </w:t>
+      </w:r>
+      <w:proofErr w:type="spellStart"/>
+      <w:r>
+        <w:rPr>
+          <w:rFonts w:ascii="Segoe UI" w:hAnsi="Segoe UI" w:cs="Segoe UI"/>
+          <w:color w:val="BFBFBF" w:themeColor="background1" w:themeShade="BF"/>
+        </w:rPr>
+        <w:t>flask</w:t>
+      </w:r>
+      <w:proofErr w:type="spellEnd"/>
+      <w:r>
+        <w:rPr>
+          <w:rFonts w:ascii="Segoe UI" w:hAnsi="Segoe UI" w:cs="Segoe UI"/>
+          <w:color w:val="BFBFBF" w:themeColor="background1" w:themeShade="BF"/>
+        </w:rPr>
+        <w:t xml:space="preserve"> </w:t>
+      </w:r>
+    </w:p>
+    <w:p>
+      <w:pPr>
+        <w:spacing w:after="0"/>
+        <w:rPr>
+          <w:rFonts w:ascii="Segoe UI" w:hAnsi="Segoe UI" w:cs="Segoe UI"/>
+          <w:color w:val="BFBFBF" w:themeColor="background1" w:themeShade="BF"/>
+        </w:rPr>
+      </w:pPr>
+      <w:proofErr w:type="gramStart"/>
+      <w:r>
+        <w:rPr>
+          <w:rFonts w:ascii="Segoe UI" w:hAnsi="Segoe UI" w:cs="Segoe UI"/>
+          <w:color w:val="BFBFBF" w:themeColor="background1" w:themeShade="BF"/>
+        </w:rPr>
+        <w:t>y</w:t>
+      </w:r>
+      <w:proofErr w:type="gramEnd"/>
+      <w:r>
+        <w:rPr>
+          <w:rFonts w:ascii="Segoe UI" w:hAnsi="Segoe UI" w:cs="Segoe UI"/>
+          <w:color w:val="BFBFBF" w:themeColor="background1" w:themeShade="BF"/>
+        </w:rPr>
+        <w:t xml:space="preserve"> se hace cada vez que se instala una nueva librería </w:t>
+      </w:r>
+    </w:p>
+    <w:p>
+      <w:pPr>
+        <w:spacing w:after="0"/>
+        <w:jc w:val="both"/>
+        <w:rPr>
+          <w:rFonts w:ascii="Segoe UI" w:hAnsi="Segoe UI" w:cs="Segoe UI"/>
+        </w:rPr>
+      </w:pPr>
+      <w:proofErr w:type="spellStart"/>
+      <w:r>
+        <w:rPr>
+          <w:rFonts w:ascii="Segoe UI" w:hAnsi="Segoe UI" w:cs="Segoe UI"/>
+        </w:rPr>
+        <w:t>django-admin</w:t>
+      </w:r>
+      <w:proofErr w:type="spellEnd"/>
+      <w:r>
+        <w:rPr>
+          <w:rFonts w:ascii="Segoe UI" w:hAnsi="Segoe UI" w:cs="Segoe UI"/>
+        </w:rPr>
+        <w:t xml:space="preserve"> </w:t>
+      </w:r>
+      <w:proofErr w:type="spellStart"/>
+      <w:r>
+        <w:rPr>
+          <w:rFonts w:ascii="Segoe UI" w:hAnsi="Segoe UI" w:cs="Segoe UI"/>
+        </w:rPr>
+        <w:t>startproject</w:t>
+      </w:r>
+      <w:proofErr w:type="spellEnd"/>
+      <w:r>
+        <w:rPr>
+          <w:rFonts w:ascii="Segoe UI" w:hAnsi="Segoe UI" w:cs="Segoe UI"/>
+        </w:rPr>
+        <w:t xml:space="preserve"> </w:t>
+      </w:r>
+      <w:proofErr w:type="spellStart"/>
+      <w:r>
+        <w:rPr>
+          <w:rFonts w:ascii="Segoe UI" w:hAnsi="Segoe UI" w:cs="Segoe UI"/>
+        </w:rPr>
+        <w:t>my_proyect</w:t>
+      </w:r>
+      <w:bookmarkStart w:id="0" w:name="_GoBack"/>
+      <w:bookmarkEnd w:id="0"/>
+      <w:proofErr w:type="spellEnd"/>
+      <w:r>
+        <w:rPr>
+          <w:rFonts w:ascii="Segoe UI" w:hAnsi="Segoe UI" w:cs="Segoe UI"/>
+        </w:rPr>
+        <w:tab/>
+      </w:r>
     </w:p>
     <w:p>
       <w:pPr>

</xml_diff>